<commit_message>
Update to Student Compendium.doc
Made changes to pictures location as well as gave figures a number.
</commit_message>
<xml_diff>
--- a/Student References/Student Compendium.docx
+++ b/Student References/Student Compendium.docx
@@ -554,15 +554,7 @@
                 <w:color w:val="629DD1" w:themeColor="accent2"/>
                 <w:sz w:val="22"/>
               </w:rPr>
-              <w:t>Contribute Code to LandSandBoat GitHub repository</w:t>
-            </w:r>
-            <w:r>
-              <w:rPr>
-                <w:caps/>
-                <w:color w:val="629DD1" w:themeColor="accent2"/>
-                <w:sz w:val="22"/>
-              </w:rPr>
-              <w:t xml:space="preserve"> </w:t>
+              <w:t xml:space="preserve">Contribute Code to LandSandBoat GitHub repository </w:t>
             </w:r>
           </w:p>
           <w:p>
@@ -1448,7 +1440,7 @@
             </w:pPr>
             <w:r>
               <w:drawing>
-                <wp:inline distT="0" distB="0" distL="0" distR="0" wp14:anchorId="0EF88DD6" wp14:editId="70660CC0">
+                <wp:inline distT="0" distB="0" distL="0" distR="0" wp14:anchorId="7CBC3AC8" wp14:editId="5C28095C">
                   <wp:extent cx="4576042" cy="2648102"/>
                   <wp:effectExtent l="0" t="0" r="0" b="0"/>
                   <wp:docPr id="10" name="Picture 10"/>
@@ -1557,9 +1549,12 @@
           </w:p>
           <w:p>
             <w:r>
-              <w:t xml:space="preserve">From here, you will want to create a new branch as to not make changes to your main branch. When you forked the repository, it is a snapshot in time of the repository. Any changes from anyone else will not reflect until you fetch and merge (see figure X.X discussed later). If you were to make changes to your main branch and then try to fetch/merge, there will be a lot of errors that are difficult to recover from. So, for best practice, anytime you want to start a new “task” or “project contribution” it is best practice to create a new branch and make the changes there. TL&amp;DR; don’t mess with your main branch, create a new one! Seriously, it will save you so much time and heartache. </w:t>
-            </w:r>
-          </w:p>
+              <w:t xml:space="preserve">From here, you will want to create a new branch as to not make changes to your main branch. When you forked the repository, it is a snapshot in time of the repository. Any changes from anyone else will not reflect until you fetch and merge (see figure X.X discussed later). If you were to make changes to your main branch and then try to fetch/merge, there will be a lot of errors that are difficult to recover from. So, for best practice, anytime you want to start a new “task” or “project contribution” create a new branch and make the changes there. TL&amp;DR; don’t mess with your main branch, create a new one! Seriously, it will save you so much time and heartache. </w:t>
+            </w:r>
+          </w:p>
+          <w:p/>
+          <w:p/>
+          <w:p/>
           <w:p/>
           <w:p/>
           <w:p/>
@@ -1674,89 +1669,132 @@
             <w:tcW w:w="11520" w:type="dxa"/>
             <w:gridSpan w:val="4"/>
           </w:tcPr>
-          <w:sdt>
-            <w:sdtPr>
-              <w:id w:val="-1067253355"/>
-              <w:placeholder>
-                <w:docPart w:val="24A8E2D757E843A9A87D47E533571428"/>
-              </w:placeholder>
-              <w:temporary/>
-              <w:showingPlcHdr/>
-              <w15:appearance w15:val="hidden"/>
-            </w:sdtPr>
-            <w:sdtEndPr/>
-            <w:sdtContent>
-              <w:p>
-                <w:pPr>
-                  <w:pStyle w:val="Heading1"/>
-                </w:pPr>
-                <w:r>
-                  <w:t>TITLE GOES HERE</w:t>
-                </w:r>
-              </w:p>
-            </w:sdtContent>
-          </w:sdt>
-          <w:sdt>
-            <w:sdtPr>
-              <w:id w:val="1816222904"/>
-              <w:placeholder>
-                <w:docPart w:val="065EA39A92B74312849640900F61D602"/>
-              </w:placeholder>
-              <w:temporary/>
-              <w:showingPlcHdr/>
-              <w15:appearance w15:val="hidden"/>
-            </w:sdtPr>
-            <w:sdtEndPr/>
-            <w:sdtContent>
-              <w:p>
-                <w:pPr>
-                  <w:pStyle w:val="Heading2"/>
-                </w:pPr>
-                <w:r>
-                  <w:t>SUBTITLE GOES HERE</w:t>
-                </w:r>
-              </w:p>
-            </w:sdtContent>
-          </w:sdt>
-          <w:sdt>
-            <w:sdtPr>
-              <w:id w:val="776375080"/>
-              <w:placeholder>
-                <w:docPart w:val="CA8768061F5C4196AFC8A0B58CD7F31F"/>
-              </w:placeholder>
-              <w:temporary/>
-              <w:showingPlcHdr/>
-              <w15:appearance w15:val="hidden"/>
-            </w:sdtPr>
-            <w:sdtEndPr/>
-            <w:sdtContent>
-              <w:p>
-                <w:r>
-                  <w:t>To change any of the text in this document, just click on the block of text you want to update!  The formatting has already been programmed for ease of formatting.</w:t>
-                </w:r>
-              </w:p>
-              <w:p>
-                <w:r>
-                  <w:t>You can easily change the overall colors of the template with just a few clicks.  Go to the Design tab and click on Colors.  From the list of colors, you can choose a different color scheme.  As you hover over the different choices, you can see what the overall feel of the document will change with each different option.</w:t>
-                </w:r>
-              </w:p>
-              <w:p>
-                <w:r>
-                  <w:t>Changed the color and want to go back to the original design?  Easy!  Just go back to the Design tab and choose the Themes option.  From the list, click the option to reset the theme of this template.  And just like that, your document color scheme will be restored to its original!</w:t>
-                </w:r>
-              </w:p>
-              <w:p>
-                <w:r>
-                  <w:t>Have other images you wish to use?  It is simple to replace any of the pictures in this newsletter.  Click twice on the image you wish to change.  Some images may need an extra click as they are part a group of images.  Keep clicking until your selection handles are around the one image you wish to replace.</w:t>
-                </w:r>
-              </w:p>
-              <w:p>
-                <w:r>
-                  <w:t>Once the image you wish to replace is selected, you can either select “Change Picture” from the short cut menu, or click on the “Fill” option and choose the option for “Picture.”</w:t>
-                </w:r>
-              </w:p>
-            </w:sdtContent>
-          </w:sdt>
+          <w:p>
+            <w:pPr>
+              <w:pStyle w:val="Heading1"/>
+            </w:pPr>
+          </w:p>
+          <w:p>
+            <w:pPr>
+              <w:pStyle w:val="Heading1"/>
+            </w:pPr>
+            <w:r>
+              <w:lastRenderedPageBreak/>
+              <w:t xml:space="preserve">Commit and push request </w:t>
+            </w:r>
+          </w:p>
+          <w:p>
+            <w:pPr>
+              <w:pStyle w:val="Heading2"/>
+            </w:pPr>
+            <w:r>
+              <w:rPr>
+                <w:noProof/>
+              </w:rPr>
+              <w:drawing>
+                <wp:anchor distT="0" distB="0" distL="114300" distR="114300" simplePos="0" relativeHeight="251658240" behindDoc="1" locked="0" layoutInCell="1" allowOverlap="1" wp14:anchorId="47F8299B" wp14:editId="0018A0CB">
+                  <wp:simplePos x="0" y="0"/>
+                  <wp:positionH relativeFrom="column">
+                    <wp:posOffset>4152265</wp:posOffset>
+                  </wp:positionH>
+                  <wp:positionV relativeFrom="paragraph">
+                    <wp:posOffset>290830</wp:posOffset>
+                  </wp:positionV>
+                  <wp:extent cx="3089910" cy="4883785"/>
+                  <wp:effectExtent l="0" t="0" r="0" b="0"/>
+                  <wp:wrapTight wrapText="bothSides">
+                    <wp:wrapPolygon edited="0">
+                      <wp:start x="0" y="0"/>
+                      <wp:lineTo x="0" y="21485"/>
+                      <wp:lineTo x="21440" y="21485"/>
+                      <wp:lineTo x="21440" y="0"/>
+                      <wp:lineTo x="0" y="0"/>
+                    </wp:wrapPolygon>
+                  </wp:wrapTight>
+                  <wp:docPr id="7" name="Picture 7"/>
+                  <wp:cNvGraphicFramePr>
+                    <a:graphicFrameLocks xmlns:a="http://schemas.openxmlformats.org/drawingml/2006/main" noChangeAspect="1"/>
+                  </wp:cNvGraphicFramePr>
+                  <a:graphic xmlns:a="http://schemas.openxmlformats.org/drawingml/2006/main">
+                    <a:graphicData uri="http://schemas.openxmlformats.org/drawingml/2006/picture">
+                      <pic:pic xmlns:pic="http://schemas.openxmlformats.org/drawingml/2006/picture">
+                        <pic:nvPicPr>
+                          <pic:cNvPr id="1" name=""/>
+                          <pic:cNvPicPr/>
+                        </pic:nvPicPr>
+                        <pic:blipFill>
+                          <a:blip r:embed="rId19">
+                            <a:extLst>
+                              <a:ext uri="{28A0092B-C50C-407E-A947-70E740481C1C}">
+                                <a14:useLocalDpi xmlns:a14="http://schemas.microsoft.com/office/drawing/2010/main" val="0"/>
+                              </a:ext>
+                            </a:extLst>
+                          </a:blip>
+                          <a:stretch>
+                            <a:fillRect/>
+                          </a:stretch>
+                        </pic:blipFill>
+                        <pic:spPr>
+                          <a:xfrm>
+                            <a:off x="0" y="0"/>
+                            <a:ext cx="3089910" cy="4883785"/>
+                          </a:xfrm>
+                          <a:prstGeom prst="rect">
+                            <a:avLst/>
+                          </a:prstGeom>
+                        </pic:spPr>
+                      </pic:pic>
+                    </a:graphicData>
+                  </a:graphic>
+                  <wp14:sizeRelH relativeFrom="margin">
+                    <wp14:pctWidth>0</wp14:pctWidth>
+                  </wp14:sizeRelH>
+                  <wp14:sizeRelV relativeFrom="margin">
+                    <wp14:pctHeight>0</wp14:pctHeight>
+                  </wp14:sizeRelV>
+                </wp:anchor>
+              </w:drawing>
+            </w:r>
+            <w:r>
+              <w:t>commit == save ; push request == send your changes to get reviewed to be merged</w:t>
+            </w:r>
+          </w:p>
+          <w:p>
+            <w:r>
+              <w:t xml:space="preserve">Commit and Push Request are the final steps in the journey to submitting your contributions to a project. </w:t>
+            </w:r>
+            <w:r>
+              <w:t>\</w:t>
+            </w:r>
+          </w:p>
+          <w:p>
+            <w:r>
+              <w:t xml:space="preserve">Once your code is complete, </w:t>
+            </w:r>
+            <w:r>
+              <w:t>open</w:t>
+            </w:r>
+            <w:r>
+              <w:t xml:space="preserve"> GitHub desktop. You will see </w:t>
+            </w:r>
+            <w:r>
+              <w:t>any changes</w:t>
+            </w:r>
+            <w:r>
+              <w:t xml:space="preserve"> in the left-hand box as shown in figure X.X</w:t>
+            </w:r>
+          </w:p>
+          <w:p>
+            <w:r>
+              <w:t xml:space="preserve">Ensure changes are correct, and enter a title in Summary as well as a description. This is your Commit title, make it something catchy and explanatory. Once ready, click on the Commit button. </w:t>
+            </w:r>
+          </w:p>
+          <w:p>
+            <w:r>
+              <w:t xml:space="preserve">At this point the commit was sent to YOUR BRANCH ONLY! In order to get submit it to LSB for merge, navigate to </w:t>
+            </w:r>
+          </w:p>
+          <w:p/>
         </w:tc>
       </w:tr>
     </w:tbl>
@@ -1834,7 +1872,7 @@
                                   <a:avLst/>
                                 </a:prstGeom>
                                 <a:blipFill>
-                                  <a:blip r:embed="rId19"/>
+                                  <a:blip r:embed="rId20"/>
                                   <a:srcRect/>
                                   <a:stretch>
                                     <a:fillRect l="-173" t="-40537" r="-3" b="-54241"/>
@@ -1974,7 +2012,7 @@
                     <v:group w14:anchorId="04528619" id="Group 86" o:spid="_x0000_s1026" alt="Fourth page top image and design accents" style="width:8in;height:217.1pt;mso-position-horizontal-relative:char;mso-position-vertical-relative:line" coordsize="73152,27571" o:gfxdata="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">
                       <o:lock v:ext="edit" aspectratio="t"/>
                       <v:rect id="Rectangle 87" o:spid="_x0000_s1027" alt="Birds eye view building" style="position:absolute;width:73152;height:27571;visibility:visible;mso-wrap-style:square;v-text-anchor:middle" o:gfxdata="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" stroked="f" strokeweight="1pt">
-                        <v:fill r:id="rId20" o:title="Birds eye view building" recolor="t" rotate="t" type="frame"/>
+                        <v:fill r:id="rId21" o:title="Birds eye view building" recolor="t" rotate="t" type="frame"/>
                       </v:rect>
                       <v:group id="Group 88" o:spid="_x0000_s1028" style="position:absolute;left:42214;top:2667;width:28776;height:23402" coordsize="44447,36147" o:gfxdata="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">
                         <v:shape id="Hexagon 89" o:spid="_x0000_s1029" type="#_x0000_t9" style="position:absolute;left:4494;width:39953;height:34442;visibility:visible;mso-wrap-style:square;v-text-anchor:middle" o:gfxdata="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" adj="4655" fillcolor="#297fd5 [3206]" stroked="f" strokeweight="1pt">
@@ -2256,7 +2294,7 @@
                                   <a:avLst/>
                                 </a:prstGeom>
                                 <a:blipFill>
-                                  <a:blip r:embed="rId21"/>
+                                  <a:blip r:embed="rId22"/>
                                   <a:srcRect/>
                                   <a:stretch>
                                     <a:fillRect l="1295" t="431" r="-1471" b="-95209"/>
@@ -2396,7 +2434,7 @@
                     <v:group w14:anchorId="4DB94976" id="Group 91" o:spid="_x0000_s1026" alt="Fourth page image and design accents" style="width:8in;height:232.7pt;mso-position-horizontal-relative:char;mso-position-vertical-relative:line" coordsize="73152,29552" o:gfxdata="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">
                       <o:lock v:ext="edit" aspectratio="t"/>
                       <v:rect id="Rectangle 92" o:spid="_x0000_s1027" alt="Birds eye view building" style="position:absolute;top:1981;width:73152;height:27571;visibility:visible;mso-wrap-style:square;v-text-anchor:middle" o:gfxdata="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" stroked="f" strokeweight="1pt">
-                        <v:fill r:id="rId22" o:title="Birds eye view building" recolor="t" rotate="t" type="frame"/>
+                        <v:fill r:id="rId23" o:title="Birds eye view building" recolor="t" rotate="t" type="frame"/>
                       </v:rect>
                       <v:group id="Group 93" o:spid="_x0000_s1028" style="position:absolute;left:2362;width:35181;height:28612" coordsize="44447,36147" o:gfxdata="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">
                         <v:shape id="Hexagon 94" o:spid="_x0000_s1029" type="#_x0000_t9" style="position:absolute;left:4494;width:39953;height:34442;visibility:visible;mso-wrap-style:square;v-text-anchor:middle" o:gfxdata="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" adj="4655" fillcolor="#297fd5 [3206]" stroked="f" strokeweight="1pt">
@@ -2604,6 +2642,7 @@
     <w:lsdException w:name="HTML Sample" w:semiHidden="1" w:unhideWhenUsed="1"/>
     <w:lsdException w:name="HTML Typewriter" w:semiHidden="1" w:unhideWhenUsed="1"/>
     <w:lsdException w:name="HTML Variable" w:semiHidden="1" w:unhideWhenUsed="1"/>
+    <w:lsdException w:name="Normal Table" w:semiHidden="1" w:unhideWhenUsed="1"/>
     <w:lsdException w:name="annotation subject" w:semiHidden="1" w:unhideWhenUsed="1"/>
     <w:lsdException w:name="No List" w:semiHidden="1" w:unhideWhenUsed="1"/>
     <w:lsdException w:name="Outline List 1" w:semiHidden="1" w:unhideWhenUsed="1"/>
@@ -2650,8 +2689,10 @@
     <w:lsdException w:name="Table Subtle 2" w:semiHidden="1" w:unhideWhenUsed="1"/>
     <w:lsdException w:name="Table Web 1" w:semiHidden="1" w:unhideWhenUsed="1"/>
     <w:lsdException w:name="Table Web 2" w:semiHidden="1" w:unhideWhenUsed="1"/>
+    <w:lsdException w:name="Table Web 3" w:semiHidden="1" w:unhideWhenUsed="1"/>
     <w:lsdException w:name="Balloon Text" w:semiHidden="1" w:unhideWhenUsed="1"/>
     <w:lsdException w:name="Table Grid" w:uiPriority="39"/>
+    <w:lsdException w:name="Table Theme" w:semiHidden="1" w:unhideWhenUsed="1"/>
     <w:lsdException w:name="Placeholder Text" w:semiHidden="1"/>
     <w:lsdException w:name="No Spacing" w:uiPriority="1" w:qFormat="1"/>
     <w:lsdException w:name="Light Shading" w:uiPriority="60"/>
@@ -3701,104 +3742,6 @@
   <w:docParts>
     <w:docPart>
       <w:docPartPr>
-        <w:name w:val="24A8E2D757E843A9A87D47E533571428"/>
-        <w:category>
-          <w:name w:val="General"/>
-          <w:gallery w:val="placeholder"/>
-        </w:category>
-        <w:types>
-          <w:type w:val="bbPlcHdr"/>
-        </w:types>
-        <w:behaviors>
-          <w:behavior w:val="content"/>
-        </w:behaviors>
-        <w:guid w:val="{D09B3C01-B3BE-4B4B-8BD7-2418A84A223C}"/>
-      </w:docPartPr>
-      <w:docPartBody>
-        <w:p>
-          <w:pPr>
-            <w:pStyle w:val="24A8E2D757E843A9A87D47E533571428"/>
-          </w:pPr>
-          <w:r>
-            <w:t>TITLE GOES HERE</w:t>
-          </w:r>
-        </w:p>
-      </w:docPartBody>
-    </w:docPart>
-    <w:docPart>
-      <w:docPartPr>
-        <w:name w:val="065EA39A92B74312849640900F61D602"/>
-        <w:category>
-          <w:name w:val="General"/>
-          <w:gallery w:val="placeholder"/>
-        </w:category>
-        <w:types>
-          <w:type w:val="bbPlcHdr"/>
-        </w:types>
-        <w:behaviors>
-          <w:behavior w:val="content"/>
-        </w:behaviors>
-        <w:guid w:val="{E79F8EC5-BF0A-415D-A4EC-1F93E8BADC9D}"/>
-      </w:docPartPr>
-      <w:docPartBody>
-        <w:p>
-          <w:pPr>
-            <w:pStyle w:val="065EA39A92B74312849640900F61D602"/>
-          </w:pPr>
-          <w:r>
-            <w:t>SUBTITLE GOES HERE</w:t>
-          </w:r>
-        </w:p>
-      </w:docPartBody>
-    </w:docPart>
-    <w:docPart>
-      <w:docPartPr>
-        <w:name w:val="CA8768061F5C4196AFC8A0B58CD7F31F"/>
-        <w:category>
-          <w:name w:val="General"/>
-          <w:gallery w:val="placeholder"/>
-        </w:category>
-        <w:types>
-          <w:type w:val="bbPlcHdr"/>
-        </w:types>
-        <w:behaviors>
-          <w:behavior w:val="content"/>
-        </w:behaviors>
-        <w:guid w:val="{AAFA091D-641E-4ABE-B535-D5DD3E11DFB5}"/>
-      </w:docPartPr>
-      <w:docPartBody>
-        <w:p>
-          <w:r>
-            <w:t>To change any of the text in this document, just click on the block of text you want to update!  The formatting has already been programmed for ease of formatting.</w:t>
-          </w:r>
-        </w:p>
-        <w:p>
-          <w:r>
-            <w:t>You can easily change the overall colors of the template with just a few clicks.  Go to the Design tab and click on Colors.  From the list of colors, you can choose a different color scheme.  As you hover over the different choices, you can see what the overall feel of the document will change with each different option.</w:t>
-          </w:r>
-        </w:p>
-        <w:p>
-          <w:r>
-            <w:t>Changed the color and want to go back to the original design?  Easy!  Just go back to the Design tab and choose the Themes option.  From the list, click the option to reset the theme of this template.  And just like that, your document color scheme will be restored to its original!</w:t>
-          </w:r>
-        </w:p>
-        <w:p>
-          <w:r>
-            <w:t>Have other images you wish to use?  It is simple to replace any of the pictures in this newsletter.  Click twice on the image you wish to change.  Some images may need an extra click as they are part a group of images.  Keep clicking until your selection handles are around the one image you wish to replace.</w:t>
-          </w:r>
-        </w:p>
-        <w:p>
-          <w:pPr>
-            <w:pStyle w:val="CA8768061F5C4196AFC8A0B58CD7F31F"/>
-          </w:pPr>
-          <w:r>
-            <w:t>Once the image you wish to replace is selected, you can either select “Change Picture” from the short cut menu, or click on the “Fill” option and choose the option for “Picture.”</w:t>
-          </w:r>
-        </w:p>
-      </w:docPartBody>
-    </w:docPart>
-    <w:docPart>
-      <w:docPartPr>
         <w:name w:val="6B8CF834D2CF46F7A3A92E681B882BA1"/>
         <w:category>
           <w:name w:val="General"/>
@@ -3867,22 +3810,34 @@
       <w:docPartBody>
         <w:p>
           <w:r>
-            <w:t>Video provides a powerful way to help you prove your point. When you click Online Video, you can paste in the embed code for the video you want to add. You can also type a keyword to search online for the video that best fits your document.</w:t>
+            <w:t>Video provides a powerful way to help you prove your point. When you click Online Video, you can paste in the embed code for the video you want to add. You can also type a keyword to search online fo</w:t>
+          </w:r>
+          <w:r>
+            <w:t>r the video that best fits your document.</w:t>
           </w:r>
         </w:p>
         <w:p>
           <w:r>
-            <w:t>To make your document look professionally produced, Word provides header, footer, cover page, and text box designs that complement each other. For example, you can add a matching cover page, header, and sidebar. Click Insert and then choose the elements you want from the different galleries.</w:t>
+            <w:t>To make your document look professionally produced, Word provides header, footer, cover page, and text box designs that complement each other. For example, you can add a matching cover page, header, and sidebar. Cl</w:t>
+          </w:r>
+          <w:r>
+            <w:t>ick Insert and then choose the elements you want from the different galleries.</w:t>
           </w:r>
         </w:p>
         <w:p>
           <w:r>
-            <w:t>Themes and styles also help keep your document coordinated. When you click Design and choose a new Theme, the pictures, charts, and SmartArt graphics change to match your new theme. When you apply styles, your headings change to match the new theme.</w:t>
+            <w:t>Themes and styles also help keep your document coordinated. When you click Design and choose a new Theme, the pictures, charts, and SmartArt graphics change to match your new th</w:t>
+          </w:r>
+          <w:r>
+            <w:t>eme. When you apply styles, your headings change to match the new theme.</w:t>
           </w:r>
         </w:p>
         <w:p>
           <w:r>
-            <w:t>Save time in Word with new buttons that show up where you need them. To change the way a picture fits in your document, click it and a button for layout options appears next to it. When you work on a table, click where you want to add a row or a column, and then click the plus sign.</w:t>
+            <w:t>Save time in Word with new buttons that show up where you need them. To change the way a picture fits in your document, click it and a button for layout options appears next to it. Wh</w:t>
+          </w:r>
+          <w:r>
+            <w:t>en you work on a table, click where you want to add a row or a column, and then click the plus sign.</w:t>
           </w:r>
         </w:p>
         <w:p>
@@ -3890,7 +3845,10 @@
             <w:pStyle w:val="EA0DE6294E204286A2F91AF96590CAA3"/>
           </w:pPr>
           <w:r>
-            <w:t>Reading is easier, too, in the new Reading view. You can collapse parts of the document and focus on the text you want. If you need to stop reading before you reach the end, Word remembers where you left off - even on another device.</w:t>
+            <w:t xml:space="preserve">Reading is easier, too, in the new Reading view. You can collapse parts of the document and focus on the text you want. If you need to stop reading before </w:t>
+          </w:r>
+          <w:r>
+            <w:t>you reach the end, Word remembers where you left off - even on another device.</w:t>
           </w:r>
         </w:p>
       </w:docPartBody>
@@ -3906,7 +3864,7 @@
     <w:charset w:val="00"/>
     <w:family w:val="swiss"/>
     <w:pitch w:val="variable"/>
-    <w:sig w:usb0="E0002AFF" w:usb1="4000ACFF" w:usb2="00000001" w:usb3="00000000" w:csb0="000001FF" w:csb1="00000000"/>
+    <w:sig w:usb0="E4002EFF" w:usb1="C000247B" w:usb2="00000009" w:usb3="00000000" w:csb0="000001FF" w:csb1="00000000"/>
   </w:font>
   <w:font w:name="MS Mincho">
     <w:altName w:val="ＭＳ 明朝"/>
@@ -3921,7 +3879,7 @@
     <w:charset w:val="00"/>
     <w:family w:val="roman"/>
     <w:pitch w:val="variable"/>
-    <w:sig w:usb0="E0002AFF" w:usb1="C0007843" w:usb2="00000009" w:usb3="00000000" w:csb0="000001FF" w:csb1="00000000"/>
+    <w:sig w:usb0="E0002EFF" w:usb1="C000785B" w:usb2="00000009" w:usb3="00000000" w:csb0="000001FF" w:csb1="00000000"/>
   </w:font>
   <w:font w:name="MS Gothic">
     <w:altName w:val="ＭＳ ゴシック"/>
@@ -3950,7 +3908,7 @@
     <w:charset w:val="00"/>
     <w:family w:val="swiss"/>
     <w:pitch w:val="variable"/>
-    <w:sig w:usb0="A0002AEF" w:usb1="4000207B" w:usb2="00000000" w:usb3="00000000" w:csb0="000001FF" w:csb1="00000000"/>
+    <w:sig w:usb0="E4002EFF" w:usb1="C000247B" w:usb2="00000009" w:usb3="00000000" w:csb0="000001FF" w:csb1="00000000"/>
   </w:font>
 </w:fonts>
 </file>
@@ -3969,6 +3927,11 @@
     <w:compatSetting w:name="differentiateMultirowTableHeaders" w:uri="http://schemas.microsoft.com/office/word" w:val="1"/>
     <w:compatSetting w:name="useWord2013TrackBottomHyphenation" w:uri="http://schemas.microsoft.com/office/word" w:val="0"/>
   </w:compat>
+  <w:rsids>
+    <w:rsidRoot w:val="0014301C"/>
+    <w:rsid w:val="0014301C"/>
+    <w:rsid w:val="001A6893"/>
+  </w:rsids>
   <m:mathPr>
     <m:mathFont m:val="Cambria Math"/>
     <m:brkBin m:val="before"/>
@@ -4709,25 +4672,16 @@
 </file>
 
 <file path=customXml/item1.xml><?xml version="1.0" encoding="utf-8"?>
-<b:Sources xmlns:b="http://schemas.openxmlformats.org/officeDocument/2006/bibliography" xmlns="http://schemas.openxmlformats.org/officeDocument/2006/bibliography" SelectedStyle="\APASixthEditionOfficeOnline.xsl" StyleName="APA" Version="6"/>
-</file>
-
-<file path=customXml/item2.xml><?xml version="1.0" encoding="utf-8"?>
 <p:properties xmlns:p="http://schemas.microsoft.com/office/2006/metadata/properties" xmlns:xsi="http://www.w3.org/2001/XMLSchema-instance" xmlns:pc="http://schemas.microsoft.com/office/infopath/2007/PartnerControls">
   <documentManagement/>
 </p:properties>
 </file>
 
-<file path=customXml/item3.xml><?xml version="1.0" encoding="utf-8"?>
-<?mso-contentType ?>
-<FormTemplates xmlns="http://schemas.microsoft.com/sharepoint/v3/contenttype/forms">
-  <Display>DocumentLibraryForm</Display>
-  <Edit>DocumentLibraryForm</Edit>
-  <New>DocumentLibraryForm</New>
-</FormTemplates>
+<file path=customXml/item2.xml><?xml version="1.0" encoding="utf-8"?>
+<b:Sources xmlns:b="http://schemas.openxmlformats.org/officeDocument/2006/bibliography" xmlns="http://schemas.openxmlformats.org/officeDocument/2006/bibliography" SelectedStyle="\APASixthEditionOfficeOnline.xsl" StyleName="APA" Version="6"/>
 </file>
 
-<file path=customXml/item4.xml><?xml version="1.0" encoding="utf-8"?>
+<file path=customXml/item3.xml><?xml version="1.0" encoding="utf-8"?>
 <ct:contentTypeSchema xmlns:ct="http://schemas.microsoft.com/office/2006/metadata/contentType" xmlns:ma="http://schemas.microsoft.com/office/2006/metadata/properties/metaAttributes" ct:_="" ma:_="" ma:contentTypeName="Document" ma:contentTypeID="0x010100DEEA25CC0A0AC24199CDC46C25B8B0BC" ma:contentTypeVersion="7" ma:contentTypeDescription="Create a new document." ma:contentTypeScope="" ma:versionID="71aff31462b4074963b8c698d1c1c68f">
   <xsd:schema xmlns:xsd="http://www.w3.org/2001/XMLSchema" xmlns:xs="http://www.w3.org/2001/XMLSchema" xmlns:p="http://schemas.microsoft.com/office/2006/metadata/properties" xmlns:ns2="6dc4bcd6-49db-4c07-9060-8acfc67cef9f" xmlns:ns3="fb0879af-3eba-417a-a55a-ffe6dcd6ca77" targetNamespace="http://schemas.microsoft.com/office/2006/metadata/properties" ma:root="true" ma:fieldsID="e3831fb232ece3fdb834cba9867a0e69" ns2:_="" ns3:_="">
     <xsd:import namespace="6dc4bcd6-49db-4c07-9060-8acfc67cef9f"/>
@@ -4912,15 +4866,16 @@
 </ct:contentTypeSchema>
 </file>
 
-<file path=customXml/itemProps1.xml><?xml version="1.0" encoding="utf-8"?>
-<ds:datastoreItem xmlns:ds="http://schemas.openxmlformats.org/officeDocument/2006/customXml" ds:itemID="{B33747A5-D761-4F05-9B63-6C04E42A23B4}">
-  <ds:schemaRefs>
-    <ds:schemaRef ds:uri="http://schemas.openxmlformats.org/officeDocument/2006/bibliography"/>
-  </ds:schemaRefs>
-</ds:datastoreItem>
+<file path=customXml/item4.xml><?xml version="1.0" encoding="utf-8"?>
+<?mso-contentType ?>
+<FormTemplates xmlns="http://schemas.microsoft.com/sharepoint/v3/contenttype/forms">
+  <Display>DocumentLibraryForm</Display>
+  <Edit>DocumentLibraryForm</Edit>
+  <New>DocumentLibraryForm</New>
+</FormTemplates>
 </file>
 
-<file path=customXml/itemProps2.xml><?xml version="1.0" encoding="utf-8"?>
+<file path=customXml/itemProps1.xml><?xml version="1.0" encoding="utf-8"?>
 <ds:datastoreItem xmlns:ds="http://schemas.openxmlformats.org/officeDocument/2006/customXml" ds:itemID="{1214E212-8C63-402E-BC69-0C32A3762B69}">
   <ds:schemaRefs>
     <ds:schemaRef ds:uri="http://schemas.microsoft.com/office/2006/metadata/properties"/>
@@ -4929,15 +4884,15 @@
 </ds:datastoreItem>
 </file>
 
-<file path=customXml/itemProps3.xml><?xml version="1.0" encoding="utf-8"?>
-<ds:datastoreItem xmlns:ds="http://schemas.openxmlformats.org/officeDocument/2006/customXml" ds:itemID="{5C161522-059A-42AA-83AC-4A5DFF1CE74D}">
+<file path=customXml/itemProps2.xml><?xml version="1.0" encoding="utf-8"?>
+<ds:datastoreItem xmlns:ds="http://schemas.openxmlformats.org/officeDocument/2006/customXml" ds:itemID="{B33747A5-D761-4F05-9B63-6C04E42A23B4}">
   <ds:schemaRefs>
-    <ds:schemaRef ds:uri="http://schemas.microsoft.com/sharepoint/v3/contenttype/forms"/>
+    <ds:schemaRef ds:uri="http://schemas.openxmlformats.org/officeDocument/2006/bibliography"/>
   </ds:schemaRefs>
 </ds:datastoreItem>
 </file>
 
-<file path=customXml/itemProps4.xml><?xml version="1.0" encoding="utf-8"?>
+<file path=customXml/itemProps3.xml><?xml version="1.0" encoding="utf-8"?>
 <ds:datastoreItem xmlns:ds="http://schemas.openxmlformats.org/officeDocument/2006/customXml" ds:itemID="{D48BFBD1-E885-4C9E-9451-46C62F4BDE72}">
   <ds:schemaRefs>
     <ds:schemaRef ds:uri="http://schemas.microsoft.com/office/2006/metadata/contentType"/>
@@ -4954,4 +4909,12 @@
     <ds:schemaRef ds:uri="http://schemas.microsoft.com/internal/obd"/>
   </ds:schemaRefs>
 </ds:datastoreItem>
+</file>
+
+<file path=customXml/itemProps4.xml><?xml version="1.0" encoding="utf-8"?>
+<ds:datastoreItem xmlns:ds="http://schemas.openxmlformats.org/officeDocument/2006/customXml" ds:itemID="{5C161522-059A-42AA-83AC-4A5DFF1CE74D}">
+  <ds:schemaRefs>
+    <ds:schemaRef ds:uri="http://schemas.microsoft.com/sharepoint/v3/contenttype/forms"/>
+  </ds:schemaRefs>
+</ds:datastoreItem>
 </file>
</xml_diff>